<commit_message>
presentation changes to additional materials 10-22
</commit_message>
<xml_diff>
--- a/Talking Points/Learning Trajectory Concepts.docx
+++ b/Talking Points/Learning Trajectory Concepts.docx
@@ -131,11 +131,19 @@
             <w:r>
               <w:t xml:space="preserve"> (</w:t>
             </w:r>
+            <w:proofErr w:type="spellStart"/>
             <w:r>
               <w:rPr>
                 <w:rFonts w:ascii="Courier New" w:hAnsi="Courier New" w:cs="Courier New"/>
               </w:rPr>
-              <w:t>str, summary, dim, head, tail</w:t>
+              <w:t>str</w:t>
+            </w:r>
+            <w:proofErr w:type="spellEnd"/>
+            <w:r>
+              <w:rPr>
+                <w:rFonts w:ascii="Courier New" w:hAnsi="Courier New" w:cs="Courier New"/>
+              </w:rPr>
+              <w:t>, summary, dim, head, tail</w:t>
             </w:r>
             <w:r>
               <w:t xml:space="preserve">) </w:t>
@@ -188,6 +196,7 @@
             <w:r>
               <w:t>extracting data (</w:t>
             </w:r>
+            <w:proofErr w:type="gramStart"/>
             <w:r>
               <w:rPr>
                 <w:rFonts w:ascii="Courier New" w:hAnsi="Courier New" w:cs="Courier New"/>
@@ -198,7 +207,14 @@
               <w:rPr>
                 <w:rFonts w:ascii="Courier New" w:hAnsi="Courier New" w:cs="Courier New"/>
               </w:rPr>
-              <w:t>,[]</w:t>
+              <w:t>,[</w:t>
+            </w:r>
+            <w:proofErr w:type="gramEnd"/>
+            <w:r>
+              <w:rPr>
+                <w:rFonts w:ascii="Courier New" w:hAnsi="Courier New" w:cs="Courier New"/>
+              </w:rPr>
+              <w:t>]</w:t>
             </w:r>
             <w:r>
               <w:t>)</w:t>
@@ -247,7 +263,15 @@
               </w:numPr>
             </w:pPr>
             <w:r>
-              <w:t>merging dataframes with common key</w:t>
+              <w:t xml:space="preserve">merging </w:t>
+            </w:r>
+            <w:proofErr w:type="spellStart"/>
+            <w:r>
+              <w:t>dataframes</w:t>
+            </w:r>
+            <w:proofErr w:type="spellEnd"/>
+            <w:r>
+              <w:t xml:space="preserve"> with common key</w:t>
             </w:r>
           </w:p>
           <w:p>
@@ -262,8 +286,13 @@
               <w:t>extracting data using relational statements</w:t>
             </w:r>
             <w:r>
-              <w:t xml:space="preserve"> and logicals</w:t>
-            </w:r>
+              <w:t xml:space="preserve"> and </w:t>
+            </w:r>
+            <w:proofErr w:type="spellStart"/>
+            <w:r>
+              <w:t>logicals</w:t>
+            </w:r>
+            <w:proofErr w:type="spellEnd"/>
             <w:r>
               <w:t xml:space="preserve"> (</w:t>
             </w:r>
@@ -309,7 +338,15 @@
               </w:numPr>
             </w:pPr>
             <w:r>
-              <w:t xml:space="preserve">merging macro and micro dataframes </w:t>
+              <w:t xml:space="preserve">merging macro and micro </w:t>
+            </w:r>
+            <w:proofErr w:type="spellStart"/>
+            <w:r>
+              <w:t>dataframes</w:t>
+            </w:r>
+            <w:proofErr w:type="spellEnd"/>
+            <w:r>
+              <w:t xml:space="preserve"> </w:t>
             </w:r>
           </w:p>
           <w:p>
@@ -320,14 +357,25 @@
                 <w:numId w:val="1"/>
               </w:numPr>
             </w:pPr>
+            <w:proofErr w:type="spellStart"/>
             <w:r>
               <w:rPr>
                 <w:rFonts w:cs="Helvetica"/>
                 <w:color w:val="333333"/>
                 <w:shd w:val="clear" w:color="auto" w:fill="FFFFFF"/>
               </w:rPr>
-              <w:t xml:space="preserve">dataframe manipulation with </w:t>
-            </w:r>
+              <w:t>dataframe</w:t>
+            </w:r>
+            <w:proofErr w:type="spellEnd"/>
+            <w:r>
+              <w:rPr>
+                <w:rFonts w:cs="Helvetica"/>
+                <w:color w:val="333333"/>
+                <w:shd w:val="clear" w:color="auto" w:fill="FFFFFF"/>
+              </w:rPr>
+              <w:t xml:space="preserve"> manipulation with </w:t>
+            </w:r>
+            <w:proofErr w:type="spellStart"/>
             <w:r>
               <w:rPr>
                 <w:rFonts w:ascii="Courier New" w:hAnsi="Courier New" w:cs="Courier New"/>
@@ -336,6 +384,7 @@
               </w:rPr>
               <w:t>dplyr</w:t>
             </w:r>
+            <w:proofErr w:type="spellEnd"/>
           </w:p>
           <w:p>
             <w:pPr>
@@ -345,21 +394,23 @@
                 <w:numId w:val="1"/>
               </w:numPr>
             </w:pPr>
+            <w:proofErr w:type="spellStart"/>
             <w:r>
               <w:rPr>
                 <w:rFonts w:cs="Helvetica"/>
                 <w:color w:val="333333"/>
                 <w:shd w:val="clear" w:color="auto" w:fill="FFFFFF"/>
               </w:rPr>
-              <w:t xml:space="preserve">dataframe </w:t>
-            </w:r>
+              <w:t>dataframe</w:t>
+            </w:r>
+            <w:proofErr w:type="spellEnd"/>
             <w:r>
               <w:rPr>
                 <w:rFonts w:cs="Helvetica"/>
                 <w:color w:val="333333"/>
                 <w:shd w:val="clear" w:color="auto" w:fill="FFFFFF"/>
               </w:rPr>
-              <w:t xml:space="preserve">layout </w:t>
+              <w:t xml:space="preserve"> </w:t>
             </w:r>
             <w:r>
               <w:rPr>
@@ -367,8 +418,17 @@
                 <w:color w:val="333333"/>
                 <w:shd w:val="clear" w:color="auto" w:fill="FFFFFF"/>
               </w:rPr>
+              <w:t xml:space="preserve">layout </w:t>
+            </w:r>
+            <w:r>
+              <w:rPr>
+                <w:rFonts w:cs="Helvetica"/>
+                <w:color w:val="333333"/>
+                <w:shd w:val="clear" w:color="auto" w:fill="FFFFFF"/>
+              </w:rPr>
               <w:t xml:space="preserve">manipulation with </w:t>
             </w:r>
+            <w:proofErr w:type="spellStart"/>
             <w:r>
               <w:rPr>
                 <w:rFonts w:ascii="Courier New" w:hAnsi="Courier New" w:cs="Courier New"/>
@@ -377,6 +437,7 @@
               </w:rPr>
               <w:t>tidyr</w:t>
             </w:r>
+            <w:proofErr w:type="spellEnd"/>
           </w:p>
           <w:p>
             <w:pPr>
@@ -394,14 +455,34 @@
               </w:rPr>
               <w:t>splitting data, apply functions to subsets, and combine the results (</w:t>
             </w:r>
+            <w:proofErr w:type="spellStart"/>
             <w:r>
               <w:rPr>
                 <w:rFonts w:ascii="Courier New" w:hAnsi="Courier New" w:cs="Courier New"/>
                 <w:color w:val="333333"/>
                 <w:shd w:val="clear" w:color="auto" w:fill="FFFFFF"/>
               </w:rPr>
-              <w:t>plyr, dplyr</w:t>
-            </w:r>
+              <w:t>plyr</w:t>
+            </w:r>
+            <w:proofErr w:type="spellEnd"/>
+            <w:r>
+              <w:rPr>
+                <w:rFonts w:ascii="Courier New" w:hAnsi="Courier New" w:cs="Courier New"/>
+                <w:color w:val="333333"/>
+                <w:shd w:val="clear" w:color="auto" w:fill="FFFFFF"/>
+              </w:rPr>
+              <w:t xml:space="preserve">, </w:t>
+            </w:r>
+            <w:proofErr w:type="spellStart"/>
+            <w:r>
+              <w:rPr>
+                <w:rFonts w:ascii="Courier New" w:hAnsi="Courier New" w:cs="Courier New"/>
+                <w:color w:val="333333"/>
+                <w:shd w:val="clear" w:color="auto" w:fill="FFFFFF"/>
+              </w:rPr>
+              <w:t>dplyr</w:t>
+            </w:r>
+            <w:proofErr w:type="spellEnd"/>
             <w:r>
               <w:rPr>
                 <w:rFonts w:cs="Helvetica"/>
@@ -659,7 +740,28 @@
               </w:rPr>
             </w:pPr>
             <w:r>
-              <w:t>using vectorization instead of loops</w:t>
+              <w:t>using</w:t>
+            </w:r>
+            <w:r>
+              <w:t xml:space="preserve"> </w:t>
+            </w:r>
+            <w:r>
+              <w:rPr>
+                <w:rFonts w:ascii="Courier New" w:hAnsi="Courier New" w:cs="Courier New"/>
+              </w:rPr>
+              <w:t>apply</w:t>
+            </w:r>
+            <w:r>
+              <w:t xml:space="preserve"> statements (</w:t>
+            </w:r>
+            <w:r>
+              <w:t>vectorization</w:t>
+            </w:r>
+            <w:r>
+              <w:t>)</w:t>
+            </w:r>
+            <w:r>
+              <w:t xml:space="preserve"> instead of loops</w:t>
             </w:r>
           </w:p>
           <w:p>
@@ -977,12 +1079,14 @@
             <w:r>
               <w:t xml:space="preserve">using </w:t>
             </w:r>
+            <w:proofErr w:type="spellStart"/>
             <w:r>
               <w:rPr>
                 <w:rFonts w:ascii="Courier New" w:hAnsi="Courier New" w:cs="Courier New"/>
               </w:rPr>
               <w:t>RMarkdown</w:t>
             </w:r>
+            <w:proofErr w:type="spellEnd"/>
             <w:r>
               <w:t xml:space="preserve"> for reproducible documents</w:t>
             </w:r>
@@ -1013,10 +1117,7 @@
               </w:rPr>
             </w:pPr>
             <w:r>
-              <w:t>differences in</w:t>
-            </w:r>
-            <w:r>
-              <w:t xml:space="preserve"> </w:t>
+              <w:t xml:space="preserve">differences in </w:t>
             </w:r>
             <w:r>
               <w:rPr>
@@ -1049,7 +1150,15 @@
               <w:rPr>
                 <w:rFonts w:cs="Courier New"/>
               </w:rPr>
-              <w:t xml:space="preserve"> for project management</w:t>
+              <w:t xml:space="preserve"> for project managem</w:t>
+            </w:r>
+            <w:bookmarkStart w:id="0" w:name="_GoBack"/>
+            <w:bookmarkEnd w:id="0"/>
+            <w:r>
+              <w:rPr>
+                <w:rFonts w:cs="Courier New"/>
+              </w:rPr>
+              <w:t>ent</w:t>
             </w:r>
           </w:p>
           <w:p>
@@ -1087,24 +1196,28 @@
               </w:rPr>
               <w:t xml:space="preserve">different options within code chunks in </w:t>
             </w:r>
+            <w:proofErr w:type="spellStart"/>
             <w:r>
               <w:rPr>
                 <w:rFonts w:ascii="Courier New" w:hAnsi="Courier New" w:cs="Courier New"/>
               </w:rPr>
               <w:t>RMarkdown</w:t>
             </w:r>
+            <w:proofErr w:type="spellEnd"/>
             <w:r>
               <w:rPr>
                 <w:rFonts w:cs="Courier New"/>
               </w:rPr>
               <w:t xml:space="preserve"> or </w:t>
             </w:r>
+            <w:proofErr w:type="spellStart"/>
             <w:r>
               <w:rPr>
                 <w:rFonts w:ascii="Courier New" w:hAnsi="Courier New" w:cs="Courier New"/>
               </w:rPr>
               <w:t>Sweve</w:t>
             </w:r>
+            <w:proofErr w:type="spellEnd"/>
           </w:p>
           <w:p>
             <w:pPr>
@@ -1121,7 +1234,21 @@
               <w:rPr>
                 <w:rFonts w:cs="Courier New"/>
               </w:rPr>
-              <w:t xml:space="preserve">integrating LaTeX code into reproducible documents </w:t>
+              <w:t xml:space="preserve">integrating </w:t>
+            </w:r>
+            <w:proofErr w:type="spellStart"/>
+            <w:r>
+              <w:rPr>
+                <w:rFonts w:cs="Courier New"/>
+              </w:rPr>
+              <w:t>LaTeX</w:t>
+            </w:r>
+            <w:proofErr w:type="spellEnd"/>
+            <w:r>
+              <w:rPr>
+                <w:rFonts w:cs="Courier New"/>
+              </w:rPr>
+              <w:t xml:space="preserve"> code into reproducible documents </w:t>
             </w:r>
           </w:p>
           <w:p>
@@ -1342,8 +1469,6 @@
             <w:r>
               <w:br/>
             </w:r>
-            <w:bookmarkStart w:id="0" w:name="_GoBack"/>
-            <w:bookmarkEnd w:id="0"/>
           </w:p>
         </w:tc>
         <w:tc>
@@ -2830,7 +2955,7 @@
 </file>
 
 <file path=customXml/itemProps1.xml><?xml version="1.0" encoding="utf-8"?>
-<ds:datastoreItem xmlns:ds="http://schemas.openxmlformats.org/officeDocument/2006/customXml" ds:itemID="{F24BCDBF-E1D3-4E5C-A425-BCC58C7E7D04}">
+<ds:datastoreItem xmlns:ds="http://schemas.openxmlformats.org/officeDocument/2006/customXml" ds:itemID="{1415EBE3-55E6-4A74-A647-62F3326BAF8C}">
   <ds:schemaRefs>
     <ds:schemaRef ds:uri="http://schemas.openxmlformats.org/officeDocument/2006/bibliography"/>
   </ds:schemaRefs>

</xml_diff>